<commit_message>
Adds support for document defaults of paragraph styles
</commit_message>
<xml_diff>
--- a/Tests/Test Data/docx/RKDOCXStyleTemplateWriterTest/defaultstyle.docx
+++ b/Tests/Test Data/docx/RKDOCXStyleTemplateWriterTest/defaultstyle.docx
@@ -23,6 +23,19 @@
 <file path=word/styles.xml><?xml version="1.0" encoding="utf-8"?>
 <w:styles xmlns:w14="http://schemas.microsoft.com/office/word/2010/wordml" xmlns:r="http://schemas.openxmlformats.org/officeDocument/2006/relationships" xmlns:w="http://schemas.openxmlformats.org/wordprocessingml/2006/main" xmlns:w15="http://schemas.microsoft.com/office/word/2012/wordml" xmlns:mc="http://schemas.openxmlformats.org/markup-compatibility/2006" mc:Ignorable="w14 w15">
   <w:docDefaults>
+    <w:pPrDefault>
+      <w:pPr>
+        <w:ind w:start="260" w:end="80" w:firstLine="120"/>
+        <w:jc w:val="both"/>
+        <w:spacing w:before="400" w:after="300"/>
+        <w:defaultTabStop w:val="840"/>
+        <w:tabs>
+          <w:tab w:val="start" w:pos="840"/>
+          <w:tab w:val="center" w:pos="2460"/>
+          <w:tab w:val="end" w:pos="6420"/>
+        </w:tabs>
+      </w:pPr>
+    </w:pPrDefault>
     <w:rPrDefault>
       <w:rPr>
         <w:rFonts w:ascii="Arial" w:cs="Arial" w:eastAsia="Arial" w:hAnsi="Arial"/>
@@ -34,6 +47,17 @@
   </w:docDefaults>
   <w:style w:type="paragraph" w:default="1" w:styleId="Normal">
     <w:name w:val="Normal"/>
+    <w:pPr>
+      <w:ind w:start="260" w:end="80" w:firstLine="120"/>
+      <w:jc w:val="both"/>
+      <w:spacing w:before="400" w:after="300"/>
+      <w:defaultTabStop w:val="840"/>
+      <w:tabs>
+        <w:tab w:val="start" w:pos="840"/>
+        <w:tab w:val="center" w:pos="2460"/>
+        <w:tab w:val="end" w:pos="6420"/>
+      </w:tabs>
+    </w:pPr>
     <w:rPr>
       <w:rFonts w:ascii="Arial" w:cs="Arial" w:eastAsia="Arial" w:hAnsi="Arial"/>
       <w:sz w:val="24"/>

</xml_diff>

<commit_message>
Updates test data for ULYSSES-5070
</commit_message>
<xml_diff>
--- a/Tests/Test Data/docx/RKDOCXStyleTemplateWriterTest/defaultstyle.docx
+++ b/Tests/Test Data/docx/RKDOCXStyleTemplateWriterTest/defaultstyle.docx
@@ -38,7 +38,7 @@
     </w:pPrDefault>
     <w:rPrDefault>
       <w:rPr>
-        <w:rFonts w:ascii="Arial Bold" w:cs="Arial Bold" w:eastAsia="Arial Bold" w:hAnsi="Arial Bold"/>
+        <w:rFonts w:ascii="Arial" w:cs="Arial" w:eastAsia="Arial" w:hAnsi="Arial"/>
         <w:sz w:val="24"/>
         <w:szCs w:val="24"/>
         <w:b/>
@@ -59,7 +59,7 @@
       </w:tabs>
     </w:pPr>
     <w:rPr>
-      <w:rFonts w:ascii="Arial Bold" w:cs="Arial Bold" w:eastAsia="Arial Bold" w:hAnsi="Arial Bold"/>
+      <w:rFonts w:ascii="Arial" w:cs="Arial" w:eastAsia="Arial" w:hAnsi="Arial"/>
       <w:sz w:val="24"/>
       <w:szCs w:val="24"/>
       <w:b/>

</xml_diff>